<commit_message>
Task 3 and 4
</commit_message>
<xml_diff>
--- a/Task 2.docx
+++ b/Task 2.docx
@@ -61,7 +61,13 @@
         <w:rPr>
           <w:lang w:val="en-US"/>
         </w:rPr>
-        <w:t xml:space="preserve">trains correctly though </w:t>
+        <w:t xml:space="preserve">begins to </w:t>
+      </w:r>
+      <w:r>
+        <w:rPr>
+          <w:lang w:val="en-US"/>
+        </w:rPr>
+        <w:t xml:space="preserve">train correctly though </w:t>
       </w:r>
       <w:r>
         <w:rPr>
@@ -658,6 +664,30 @@
         </w:rPr>
         <w:t>.</w:t>
       </w:r>
+      <w:r>
+        <w:rPr>
+          <w:lang w:val="en-US"/>
+        </w:rPr>
+        <w:t xml:space="preserve"> Also, the dataset is biased </w:t>
+      </w:r>
+      <w:r>
+        <w:rPr>
+          <w:lang w:val="en-US"/>
+        </w:rPr>
+        <w:t xml:space="preserve">(301/500) </w:t>
+      </w:r>
+      <w:r>
+        <w:rPr>
+          <w:lang w:val="en-US"/>
+        </w:rPr>
+        <w:t>60% positive samples to 40% negative samples. This can lead to misleading accuracy results</w:t>
+      </w:r>
+      <w:r>
+        <w:rPr>
+          <w:lang w:val="en-US"/>
+        </w:rPr>
+        <w:t>.</w:t>
+      </w:r>
     </w:p>
     <w:p>
       <w:pPr>
@@ -751,13 +781,7 @@
         <w:rPr>
           <w:lang w:val="en-US"/>
         </w:rPr>
-        <w:t>%</w:t>
-      </w:r>
-      <w:r>
-        <w:rPr>
-          <w:lang w:val="en-US"/>
-        </w:rPr>
-        <w:t xml:space="preserve"> I was firstly interested in eliminating this variation across runs by increasing the number of epochs</w:t>
+        <w:t>% I was firstly interested in eliminating this variation across runs by increasing the number of epochs</w:t>
       </w:r>
       <w:r>
         <w:rPr>
@@ -2531,7 +2555,19 @@
         <w:rPr>
           <w:lang w:val="en-US"/>
         </w:rPr>
-        <w:t xml:space="preserve"> as the dataset is small and this will </w:t>
+        <w:t xml:space="preserve"> as the dataset is small</w:t>
+      </w:r>
+      <w:r>
+        <w:rPr>
+          <w:lang w:val="en-US"/>
+        </w:rPr>
+        <w:t>. T</w:t>
+      </w:r>
+      <w:r>
+        <w:rPr>
+          <w:lang w:val="en-US"/>
+        </w:rPr>
+        <w:t xml:space="preserve">his will </w:t>
       </w:r>
       <w:r>
         <w:rPr>
@@ -2731,21 +2767,7 @@
         <w:rPr>
           <w:lang w:val="en-US"/>
         </w:rPr>
-        <w:t>30. The ‘</w:t>
-      </w:r>
-      <w:proofErr w:type="spellStart"/>
-      <w:r>
-        <w:rPr>
-          <w:lang w:val="en-US"/>
-        </w:rPr>
-        <w:t>Mixcancer</w:t>
-      </w:r>
-      <w:proofErr w:type="spellEnd"/>
-      <w:r>
-        <w:rPr>
-          <w:lang w:val="en-US"/>
-        </w:rPr>
-        <w:t>’ dataset has 30 features</w:t>
+        <w:t>30. The ‘Mixcancer’ dataset has 30 features</w:t>
       </w:r>
       <w:r>
         <w:rPr>
@@ -2793,13 +2815,7 @@
         <w:rPr>
           <w:lang w:val="en-US"/>
         </w:rPr>
-        <w:t xml:space="preserve"> </w:t>
-      </w:r>
-      <w:r>
-        <w:rPr>
-          <w:lang w:val="en-US"/>
-        </w:rPr>
-        <w:t>I finally reduced the learning rate to 0.00</w:t>
+        <w:t xml:space="preserve"> I finally reduced the learning rate to 0.00</w:t>
       </w:r>
       <w:r>
         <w:rPr>
@@ -2934,32 +2950,11 @@
     </w:p>
     <w:p>
       <w:pPr>
-        <w:tabs>
-          <w:tab w:val="left" w:pos="1380"/>
-        </w:tabs>
-        <w:spacing w:after="0"/>
+        <w:jc w:val="center"/>
         <w:rPr>
           <w:lang w:val="en-US"/>
         </w:rPr>
       </w:pPr>
-      <w:r>
-        <w:rPr>
-          <w:lang w:val="en-US"/>
-        </w:rPr>
-        <w:t>I also experimenting with adaptive gradients by reducing the learning rate on each error reduction. However, this had minimal benefits</w:t>
-      </w:r>
-      <w:r>
-        <w:rPr>
-          <w:lang w:val="en-US"/>
-        </w:rPr>
-        <w:t>.</w:t>
-      </w:r>
-      <w:r>
-        <w:rPr>
-          <w:lang w:val="en-US"/>
-        </w:rPr>
-        <w:t xml:space="preserve"> </w:t>
-      </w:r>
     </w:p>
     <w:p>
       <w:pPr>
@@ -3297,6 +3292,96 @@
         </w:tc>
       </w:tr>
     </w:tbl>
+    <w:p>
+      <w:pPr>
+        <w:jc w:val="center"/>
+        <w:rPr>
+          <w:lang w:val="en-US"/>
+        </w:rPr>
+      </w:pPr>
+    </w:p>
+    <w:p>
+      <w:pPr>
+        <w:tabs>
+          <w:tab w:val="left" w:pos="1380"/>
+        </w:tabs>
+        <w:spacing w:after="0"/>
+        <w:rPr>
+          <w:lang w:val="en-US"/>
+        </w:rPr>
+      </w:pPr>
+      <w:r>
+        <w:rPr>
+          <w:lang w:val="en-US"/>
+        </w:rPr>
+        <w:t>I also experiment</w:t>
+      </w:r>
+      <w:r>
+        <w:rPr>
+          <w:lang w:val="en-US"/>
+        </w:rPr>
+        <w:t>ed</w:t>
+      </w:r>
+      <w:r>
+        <w:rPr>
+          <w:lang w:val="en-US"/>
+        </w:rPr>
+        <w:t xml:space="preserve"> with adaptive learning rate</w:t>
+      </w:r>
+      <w:r>
+        <w:rPr>
+          <w:lang w:val="en-US"/>
+        </w:rPr>
+        <w:t xml:space="preserve"> reducing it</w:t>
+      </w:r>
+      <w:r>
+        <w:rPr>
+          <w:lang w:val="en-US"/>
+        </w:rPr>
+        <w:t xml:space="preserve"> on each </w:t>
+      </w:r>
+      <w:r>
+        <w:rPr>
+          <w:lang w:val="en-US"/>
+        </w:rPr>
+        <w:t>epoch iteration</w:t>
+      </w:r>
+      <w:r>
+        <w:rPr>
+          <w:lang w:val="en-US"/>
+        </w:rPr>
+        <w:t>. However, this had minimal benefits. I have left this commented out in the Jup</w:t>
+      </w:r>
+      <w:r>
+        <w:rPr>
+          <w:lang w:val="en-US"/>
+        </w:rPr>
+        <w:t>y</w:t>
+      </w:r>
+      <w:r>
+        <w:rPr>
+          <w:lang w:val="en-US"/>
+        </w:rPr>
+        <w:t xml:space="preserve">ter Notebook. </w:t>
+      </w:r>
+    </w:p>
+    <w:p>
+      <w:pPr>
+        <w:tabs>
+          <w:tab w:val="left" w:pos="1380"/>
+        </w:tabs>
+        <w:spacing w:after="0"/>
+        <w:rPr>
+          <w:lang w:val="en-US"/>
+        </w:rPr>
+      </w:pPr>
+      <w:r>
+        <w:rPr>
+          <w:lang w:val="en-US"/>
+        </w:rPr>
+        <w:t xml:space="preserve">I also attempted to change both layer activation functions independently however this greatly reduced the accuracy and loss regardless of neuron count. </w:t>
+      </w:r>
+    </w:p>
     <w:p>
       <w:pPr>
         <w:jc w:val="center"/>

</xml_diff>